<commit_message>
epic 2 second report commit
</commit_message>
<xml_diff>
--- a/ai_13/yurii_sirenko/Epic_2/Practice_ Lab_Yurii_Sirenko.docx
+++ b/ai_13/yurii_sirenko/Epic_2/Practice_ Lab_Yurii_Sirenko.docx
@@ -86,7 +86,7 @@
           <w:noProof/>
         </w:rPr>
         <w:drawing>
-          <wp:inline distT="0" distB="0" distL="0" distR="0" wp14:anchorId="31CD6465" wp14:editId="5D3FE964">
+          <wp:inline distT="0" distB="0" distL="0" distR="0" wp14:anchorId="31CD6465" wp14:editId="4F6917FD">
             <wp:extent cx="2853465" cy="2705100"/>
             <wp:effectExtent l="0" t="0" r="4445" b="0"/>
             <wp:docPr id="1237489828" name="Рисунок 1"/>
@@ -7683,18 +7683,10 @@
       <w:r>
         <w:rPr>
           <w:rFonts w:ascii="Times New Roman" w:eastAsia="Times New Roman" w:hAnsi="Times New Roman" w:cs="Times New Roman"/>
-          <w:lang w:val="ru-RU"/>
-        </w:rPr>
-        <w:t xml:space="preserve"> </w:t>
-      </w:r>
-      <w:r>
-        <w:rPr>
-          <w:rFonts w:ascii="Times New Roman" w:eastAsia="Times New Roman" w:hAnsi="Times New Roman" w:cs="Times New Roman"/>
-          <w:lang w:val="en-US"/>
-        </w:rPr>
-        <w:t xml:space="preserve">- </w:t>
-      </w:r>
-      <w:hyperlink r:id="rId30" w:history="1">
+        </w:rPr>
+        <w:t xml:space="preserve"> - </w:t>
+      </w:r>
+      <w:hyperlink r:id="rId30" w:anchor="diff-44f466d36cbd4073dc7862b07cbf63fadc1738cd5088144228aa00f8b5595f7b" w:history="1">
         <w:proofErr w:type="spellStart"/>
         <w:r>
           <w:rPr>
@@ -8772,6 +8764,39 @@
         <w:t>GitHub</w:t>
       </w:r>
       <w:proofErr w:type="spellEnd"/>
+      <w:r>
+        <w:rPr>
+          <w:rFonts w:ascii="Times New Roman" w:eastAsia="Times New Roman" w:hAnsi="Times New Roman" w:cs="Times New Roman"/>
+        </w:rPr>
+        <w:t xml:space="preserve"> - </w:t>
+      </w:r>
+      <w:hyperlink r:id="rId31" w:anchor="diff-0874738278f6a343f542926ce26546d63d443992c373865b4117e4d1f3f671b8" w:history="1">
+        <w:proofErr w:type="spellStart"/>
+        <w:r>
+          <w:rPr>
+            <w:rStyle w:val="ae"/>
+            <w:rFonts w:ascii="Times New Roman" w:eastAsia="Times New Roman" w:hAnsi="Times New Roman" w:cs="Times New Roman"/>
+          </w:rPr>
+          <w:t>Pull</w:t>
+        </w:r>
+        <w:proofErr w:type="spellEnd"/>
+        <w:r>
+          <w:rPr>
+            <w:rStyle w:val="ae"/>
+            <w:rFonts w:ascii="Times New Roman" w:eastAsia="Times New Roman" w:hAnsi="Times New Roman" w:cs="Times New Roman"/>
+          </w:rPr>
+          <w:t xml:space="preserve"> </w:t>
+        </w:r>
+        <w:proofErr w:type="spellStart"/>
+        <w:r>
+          <w:rPr>
+            <w:rStyle w:val="ae"/>
+            <w:rFonts w:ascii="Times New Roman" w:eastAsia="Times New Roman" w:hAnsi="Times New Roman" w:cs="Times New Roman"/>
+          </w:rPr>
+          <w:t>Request</w:t>
+        </w:r>
+        <w:proofErr w:type="spellEnd"/>
+      </w:hyperlink>
     </w:p>
     <w:p>
       <w:pPr>
@@ -10518,7 +10543,7 @@
         </w:rPr>
         <w:t xml:space="preserve"> - </w:t>
       </w:r>
-      <w:hyperlink r:id="rId31" w:history="1">
+      <w:hyperlink r:id="rId32" w:anchor="diff-e3e9bbdb1a10bb2ff73e795860f3ee90803748322b4ba35ed6ab445b3a050e73" w:history="1">
         <w:proofErr w:type="spellStart"/>
         <w:r>
           <w:rPr>
@@ -11400,33 +11425,47 @@
         </w:rPr>
         <w:t xml:space="preserve"> - </w:t>
       </w:r>
-      <w:hyperlink r:id="rId32" w:history="1">
-        <w:proofErr w:type="spellStart"/>
-        <w:r>
-          <w:rPr>
-            <w:rStyle w:val="ae"/>
-            <w:rFonts w:ascii="Times New Roman" w:eastAsia="Times New Roman" w:hAnsi="Times New Roman" w:cs="Times New Roman"/>
-          </w:rPr>
-          <w:t>Pull</w:t>
-        </w:r>
-        <w:proofErr w:type="spellEnd"/>
-        <w:r>
-          <w:rPr>
-            <w:rStyle w:val="ae"/>
-            <w:rFonts w:ascii="Times New Roman" w:eastAsia="Times New Roman" w:hAnsi="Times New Roman" w:cs="Times New Roman"/>
-          </w:rPr>
-          <w:t xml:space="preserve"> </w:t>
-        </w:r>
-        <w:proofErr w:type="spellStart"/>
-        <w:r>
-          <w:rPr>
-            <w:rStyle w:val="ae"/>
-            <w:rFonts w:ascii="Times New Roman" w:eastAsia="Times New Roman" w:hAnsi="Times New Roman" w:cs="Times New Roman"/>
-          </w:rPr>
-          <w:t>Request</w:t>
-        </w:r>
-        <w:proofErr w:type="spellEnd"/>
-      </w:hyperlink>
+      <w:r>
+        <w:fldChar w:fldCharType="begin"/>
+      </w:r>
+      <w:r>
+        <w:instrText>HYPERLINK "https://github.com/artificial-intelligence-department/ai_programming_playground/pull/239/commits/d4d5f75a15eb52ff9821423462616081a6ded139" \l "diff-e3e9bbdb1a10bb2ff73e795860f3ee90803748322b4ba35ed6ab445b3a050e73"</w:instrText>
+      </w:r>
+      <w:r>
+        <w:fldChar w:fldCharType="separate"/>
+      </w:r>
+      <w:proofErr w:type="spellStart"/>
+      <w:r>
+        <w:rPr>
+          <w:rStyle w:val="ae"/>
+          <w:rFonts w:ascii="Times New Roman" w:eastAsia="Times New Roman" w:hAnsi="Times New Roman" w:cs="Times New Roman"/>
+        </w:rPr>
+        <w:t>Pull</w:t>
+      </w:r>
+      <w:proofErr w:type="spellEnd"/>
+      <w:r>
+        <w:rPr>
+          <w:rStyle w:val="ae"/>
+          <w:rFonts w:ascii="Times New Roman" w:eastAsia="Times New Roman" w:hAnsi="Times New Roman" w:cs="Times New Roman"/>
+        </w:rPr>
+        <w:t xml:space="preserve"> </w:t>
+      </w:r>
+      <w:proofErr w:type="spellStart"/>
+      <w:r>
+        <w:rPr>
+          <w:rStyle w:val="ae"/>
+          <w:rFonts w:ascii="Times New Roman" w:eastAsia="Times New Roman" w:hAnsi="Times New Roman" w:cs="Times New Roman"/>
+        </w:rPr>
+        <w:t>Request</w:t>
+      </w:r>
+      <w:proofErr w:type="spellEnd"/>
+      <w:r>
+        <w:rPr>
+          <w:rStyle w:val="ae"/>
+          <w:rFonts w:ascii="Times New Roman" w:eastAsia="Times New Roman" w:hAnsi="Times New Roman" w:cs="Times New Roman"/>
+        </w:rPr>
+        <w:fldChar w:fldCharType="end"/>
+      </w:r>
     </w:p>
     <w:p>
       <w:pPr>
@@ -14596,6 +14635,7 @@
       <w:r>
         <w:rPr>
           <w:rFonts w:ascii="Times New Roman" w:eastAsia="Times New Roman" w:hAnsi="Times New Roman" w:cs="Times New Roman"/>
+          <w:noProof/>
           <w:color w:val="000000"/>
           <w:sz w:val="20"/>
           <w:szCs w:val="20"/>
@@ -14676,6 +14716,7 @@
       <w:r>
         <w:rPr>
           <w:rFonts w:ascii="Times New Roman" w:eastAsia="Times New Roman" w:hAnsi="Times New Roman" w:cs="Times New Roman"/>
+          <w:noProof/>
           <w:color w:val="000000"/>
           <w:sz w:val="20"/>
           <w:szCs w:val="20"/>
@@ -14773,11 +14814,10 @@
       <w:r>
         <w:rPr>
           <w:rFonts w:ascii="Times New Roman" w:eastAsia="Times New Roman" w:hAnsi="Times New Roman" w:cs="Times New Roman"/>
-          <w:lang w:val="en-US"/>
         </w:rPr>
         <w:t xml:space="preserve"> - </w:t>
       </w:r>
-      <w:hyperlink r:id="rId35" w:history="1">
+      <w:hyperlink r:id="rId35" w:anchor="diff-4a33b287dea93eae2d9dcd617bf6eae7b4197247df772f11b11ad7345d274be9" w:history="1">
         <w:proofErr w:type="spellStart"/>
         <w:r>
           <w:rPr>
@@ -18106,6 +18146,7 @@
       <w:r>
         <w:rPr>
           <w:rFonts w:ascii="Times New Roman" w:eastAsia="Times New Roman" w:hAnsi="Times New Roman" w:cs="Times New Roman"/>
+          <w:noProof/>
           <w:color w:val="000000"/>
           <w:sz w:val="20"/>
           <w:szCs w:val="20"/>
@@ -18186,6 +18227,7 @@
       <w:r>
         <w:rPr>
           <w:rFonts w:ascii="Times New Roman" w:eastAsia="Times New Roman" w:hAnsi="Times New Roman" w:cs="Times New Roman"/>
+          <w:noProof/>
           <w:color w:val="000000"/>
           <w:sz w:val="20"/>
           <w:szCs w:val="20"/>
@@ -18283,11 +18325,10 @@
       <w:r>
         <w:rPr>
           <w:rFonts w:ascii="Times New Roman" w:eastAsia="Times New Roman" w:hAnsi="Times New Roman" w:cs="Times New Roman"/>
-          <w:lang w:val="en-US"/>
         </w:rPr>
         <w:t xml:space="preserve"> - </w:t>
       </w:r>
-      <w:hyperlink r:id="rId37" w:history="1">
+      <w:hyperlink r:id="rId37" w:anchor="diff-494325567d115ef355c3b7efc08c5e95ccfa49e7c8b033c172f0b25e68cec62f" w:history="1">
         <w:proofErr w:type="spellStart"/>
         <w:r>
           <w:rPr>
@@ -26181,11 +26222,10 @@
       <w:r>
         <w:rPr>
           <w:rFonts w:ascii="Times New Roman" w:eastAsia="Times New Roman" w:hAnsi="Times New Roman" w:cs="Times New Roman"/>
-          <w:lang w:val="en-US"/>
         </w:rPr>
         <w:t xml:space="preserve"> - </w:t>
       </w:r>
-      <w:hyperlink r:id="rId38" w:history="1">
+      <w:hyperlink r:id="rId38" w:anchor="diff-59b5ae276f4fb3b8e583b3aa33a86e8069c0c58a9e789aa6005afffbb088d476" w:history="1">
         <w:proofErr w:type="spellStart"/>
         <w:r>
           <w:rPr>
@@ -29515,6 +29555,7 @@
       <w:r>
         <w:rPr>
           <w:rFonts w:ascii="Times New Roman" w:eastAsia="Times New Roman" w:hAnsi="Times New Roman" w:cs="Times New Roman"/>
+          <w:noProof/>
           <w:color w:val="000000"/>
           <w:sz w:val="20"/>
           <w:szCs w:val="20"/>
@@ -29739,7 +29780,6 @@
           <w:color w:val="FFFFFF" w:themeColor="background1"/>
           <w:sz w:val="20"/>
           <w:szCs w:val="20"/>
-          <w:lang w:val="en-US"/>
         </w:rPr>
       </w:pPr>
       <w:r>
@@ -29750,7 +29790,16 @@
           <w:szCs w:val="20"/>
           <w:lang w:val="en-US"/>
         </w:rPr>
-        <w:t xml:space="preserve">When float = </w:t>
+        <w:t>When</w:t>
+      </w:r>
+      <w:r>
+        <w:rPr>
+          <w:rFonts w:ascii="Times New Roman" w:eastAsia="Times New Roman" w:hAnsi="Times New Roman" w:cs="Times New Roman"/>
+          <w:color w:val="FFFFFF" w:themeColor="background1"/>
+          <w:sz w:val="20"/>
+          <w:szCs w:val="20"/>
+        </w:rPr>
+        <w:t xml:space="preserve"> </w:t>
       </w:r>
       <w:r>
         <w:rPr>
@@ -29760,7 +29809,35 @@
           <w:szCs w:val="20"/>
           <w:lang w:val="en-US"/>
         </w:rPr>
-        <w:t>2.20703e+06</w:t>
+        <w:t>float</w:t>
+      </w:r>
+      <w:r>
+        <w:rPr>
+          <w:rFonts w:ascii="Times New Roman" w:eastAsia="Times New Roman" w:hAnsi="Times New Roman" w:cs="Times New Roman"/>
+          <w:color w:val="FFFFFF" w:themeColor="background1"/>
+          <w:sz w:val="20"/>
+          <w:szCs w:val="20"/>
+        </w:rPr>
+        <w:t xml:space="preserve"> = 2.20703</w:t>
+      </w:r>
+      <w:r>
+        <w:rPr>
+          <w:rFonts w:ascii="Times New Roman" w:eastAsia="Times New Roman" w:hAnsi="Times New Roman" w:cs="Times New Roman"/>
+          <w:color w:val="FFFFFF" w:themeColor="background1"/>
+          <w:sz w:val="20"/>
+          <w:szCs w:val="20"/>
+          <w:lang w:val="en-US"/>
+        </w:rPr>
+        <w:t>e</w:t>
+      </w:r>
+      <w:r>
+        <w:rPr>
+          <w:rFonts w:ascii="Times New Roman" w:eastAsia="Times New Roman" w:hAnsi="Times New Roman" w:cs="Times New Roman"/>
+          <w:color w:val="FFFFFF" w:themeColor="background1"/>
+          <w:sz w:val="20"/>
+          <w:szCs w:val="20"/>
+        </w:rPr>
+        <w:t>+06</w:t>
       </w:r>
     </w:p>
     <w:p>
@@ -29797,7 +29874,6 @@
           <w:color w:val="FFFFFF" w:themeColor="background1"/>
           <w:sz w:val="20"/>
           <w:szCs w:val="20"/>
-          <w:lang w:val="ru-RU"/>
         </w:rPr>
       </w:pPr>
       <w:r>
@@ -29816,7 +29892,6 @@
           <w:color w:val="FFFFFF" w:themeColor="background1"/>
           <w:sz w:val="20"/>
           <w:szCs w:val="20"/>
-          <w:lang w:val="ru-RU"/>
         </w:rPr>
         <w:t xml:space="preserve"> </w:t>
       </w:r>
@@ -29836,7 +29911,6 @@
           <w:color w:val="FFFFFF" w:themeColor="background1"/>
           <w:sz w:val="20"/>
           <w:szCs w:val="20"/>
-          <w:lang w:val="ru-RU"/>
         </w:rPr>
         <w:t xml:space="preserve"> </w:t>
       </w:r>
@@ -29847,28 +29921,16 @@
           <w:color w:val="FFFFFF" w:themeColor="background1"/>
           <w:sz w:val="20"/>
           <w:szCs w:val="20"/>
-          <w:lang w:val="ru-RU"/>
-        </w:rPr>
-        <w:t xml:space="preserve">=  </w:t>
-      </w:r>
+        </w:rPr>
+        <w:t>=  -</w:t>
+      </w:r>
+      <w:proofErr w:type="gramEnd"/>
       <w:r>
         <w:rPr>
           <w:rFonts w:ascii="Times New Roman" w:eastAsia="Times New Roman" w:hAnsi="Times New Roman" w:cs="Times New Roman"/>
           <w:color w:val="FFFFFF" w:themeColor="background1"/>
           <w:sz w:val="20"/>
           <w:szCs w:val="20"/>
-          <w:lang w:val="ru-RU"/>
-        </w:rPr>
-        <w:t>-</w:t>
-      </w:r>
-      <w:proofErr w:type="gramEnd"/>
-      <w:r>
-        <w:rPr>
-          <w:rFonts w:ascii="Times New Roman" w:eastAsia="Times New Roman" w:hAnsi="Times New Roman" w:cs="Times New Roman"/>
-          <w:color w:val="FFFFFF" w:themeColor="background1"/>
-          <w:sz w:val="20"/>
-          <w:szCs w:val="20"/>
-          <w:lang w:val="ru-RU"/>
         </w:rPr>
         <w:t>1.00136</w:t>
       </w:r>
@@ -29907,7 +29969,6 @@
           <w:color w:val="FFFFFF" w:themeColor="background1"/>
           <w:sz w:val="20"/>
           <w:szCs w:val="20"/>
-          <w:lang w:val="ru-RU"/>
         </w:rPr>
       </w:pPr>
     </w:p>
@@ -30465,6 +30526,43 @@
         <w:pBdr>
           <w:top w:val="nil"/>
           <w:left w:val="nil"/>
+          <w:bottom w:val="single" w:sz="6" w:space="1" w:color="auto"/>
+          <w:right w:val="nil"/>
+          <w:between w:val="nil"/>
+        </w:pBdr>
+        <w:shd w:val="clear" w:color="auto" w:fill="2B2B2B"/>
+        <w:tabs>
+          <w:tab w:val="left" w:pos="916"/>
+          <w:tab w:val="left" w:pos="1832"/>
+          <w:tab w:val="left" w:pos="2748"/>
+          <w:tab w:val="left" w:pos="3664"/>
+          <w:tab w:val="left" w:pos="4580"/>
+          <w:tab w:val="left" w:pos="5496"/>
+          <w:tab w:val="left" w:pos="6412"/>
+          <w:tab w:val="left" w:pos="7328"/>
+          <w:tab w:val="left" w:pos="8244"/>
+          <w:tab w:val="left" w:pos="9160"/>
+          <w:tab w:val="left" w:pos="10076"/>
+          <w:tab w:val="left" w:pos="10992"/>
+          <w:tab w:val="left" w:pos="11908"/>
+          <w:tab w:val="left" w:pos="12824"/>
+          <w:tab w:val="left" w:pos="13740"/>
+          <w:tab w:val="left" w:pos="14656"/>
+        </w:tabs>
+        <w:spacing w:after="0" w:line="240" w:lineRule="auto"/>
+        <w:rPr>
+          <w:rFonts w:ascii="Times New Roman" w:eastAsia="Times New Roman" w:hAnsi="Times New Roman" w:cs="Times New Roman"/>
+          <w:color w:val="FFFFFF" w:themeColor="background1"/>
+          <w:sz w:val="20"/>
+          <w:szCs w:val="20"/>
+          <w:lang w:val="en-US"/>
+        </w:rPr>
+      </w:pPr>
+    </w:p>
+    <w:p>
+      <w:pPr>
+        <w:pBdr>
+          <w:left w:val="nil"/>
           <w:bottom w:val="nil"/>
           <w:right w:val="nil"/>
           <w:between w:val="nil"/>
@@ -30491,118 +30589,662 @@
         <w:spacing w:after="0" w:line="240" w:lineRule="auto"/>
         <w:rPr>
           <w:rFonts w:ascii="Times New Roman" w:eastAsia="Times New Roman" w:hAnsi="Times New Roman" w:cs="Times New Roman"/>
-          <w:color w:val="000000"/>
+          <w:color w:val="FFFFFF" w:themeColor="background1"/>
           <w:sz w:val="20"/>
           <w:szCs w:val="20"/>
-        </w:rPr>
-      </w:pPr>
-    </w:p>
-    <w:p>
-      <w:pPr>
-        <w:rPr>
-          <w:rFonts w:ascii="Times New Roman" w:eastAsia="Times New Roman" w:hAnsi="Times New Roman" w:cs="Times New Roman"/>
-          <w:sz w:val="24"/>
-          <w:szCs w:val="24"/>
-        </w:rPr>
-      </w:pPr>
-      <w:r>
-        <w:rPr>
-          <w:rFonts w:ascii="Times New Roman" w:eastAsia="Times New Roman" w:hAnsi="Times New Roman" w:cs="Times New Roman"/>
-          <w:sz w:val="24"/>
-          <w:szCs w:val="24"/>
-        </w:rPr>
-        <w:t>Підпис та №</w:t>
-      </w:r>
-      <w:r>
-        <w:rPr>
-          <w:rFonts w:ascii="Times New Roman" w:eastAsia="Times New Roman" w:hAnsi="Times New Roman" w:cs="Times New Roman"/>
-          <w:sz w:val="24"/>
-          <w:szCs w:val="24"/>
-        </w:rPr>
-        <w:t>2</w:t>
-      </w:r>
-      <w:r>
-        <w:rPr>
-          <w:rFonts w:ascii="Times New Roman" w:eastAsia="Times New Roman" w:hAnsi="Times New Roman" w:cs="Times New Roman"/>
-          <w:sz w:val="24"/>
-          <w:szCs w:val="24"/>
-        </w:rPr>
-        <w:t xml:space="preserve"> до блоку з виконанням та тестуванням програми</w:t>
-      </w:r>
-    </w:p>
-    <w:p>
-      <w:pPr>
-        <w:rPr>
-          <w:rFonts w:ascii="Times New Roman" w:eastAsia="Times New Roman" w:hAnsi="Times New Roman" w:cs="Times New Roman"/>
-          <w:sz w:val="24"/>
-          <w:szCs w:val="24"/>
-        </w:rPr>
-      </w:pPr>
-      <w:r>
-        <w:rPr>
-          <w:rFonts w:ascii="Times New Roman" w:eastAsia="Times New Roman" w:hAnsi="Times New Roman" w:cs="Times New Roman"/>
-          <w:sz w:val="24"/>
-          <w:szCs w:val="24"/>
-        </w:rPr>
-        <w:t>Час затрачений на виконання завдання</w:t>
-      </w:r>
-      <w:r>
-        <w:rPr>
-          <w:rFonts w:ascii="Times New Roman" w:eastAsia="Times New Roman" w:hAnsi="Times New Roman" w:cs="Times New Roman"/>
-          <w:sz w:val="24"/>
-          <w:szCs w:val="24"/>
-        </w:rPr>
-        <w:t xml:space="preserve"> </w:t>
-      </w:r>
-      <w:r>
-        <w:rPr>
-          <w:rFonts w:ascii="Times New Roman" w:eastAsia="Times New Roman" w:hAnsi="Times New Roman" w:cs="Times New Roman"/>
-          <w:sz w:val="24"/>
-          <w:szCs w:val="24"/>
-        </w:rPr>
-        <w:t>6 год</w:t>
-      </w:r>
-    </w:p>
-    <w:p>
-      <w:pPr>
-        <w:rPr>
-          <w:rFonts w:ascii="Times New Roman" w:eastAsia="Times New Roman" w:hAnsi="Times New Roman" w:cs="Times New Roman"/>
-          <w:sz w:val="24"/>
-          <w:szCs w:val="24"/>
-        </w:rPr>
-      </w:pPr>
-    </w:p>
-    <w:p>
-      <w:pPr>
-        <w:rPr>
-          <w:rFonts w:ascii="Times New Roman" w:eastAsia="Times New Roman" w:hAnsi="Times New Roman" w:cs="Times New Roman"/>
-          <w:sz w:val="24"/>
-          <w:szCs w:val="24"/>
-        </w:rPr>
-      </w:pPr>
-      <w:r>
-        <w:rPr>
-          <w:rFonts w:ascii="Times New Roman" w:eastAsia="Times New Roman" w:hAnsi="Times New Roman" w:cs="Times New Roman"/>
-          <w:sz w:val="24"/>
-          <w:szCs w:val="24"/>
-        </w:rPr>
-        <w:t>Завдання №</w:t>
-      </w:r>
-      <w:r>
-        <w:rPr>
-          <w:rFonts w:ascii="Times New Roman" w:eastAsia="Times New Roman" w:hAnsi="Times New Roman" w:cs="Times New Roman"/>
-          <w:sz w:val="24"/>
-          <w:szCs w:val="24"/>
-        </w:rPr>
-        <w:t>3</w:t>
-      </w:r>
-      <w:r>
-        <w:rPr>
-          <w:rFonts w:ascii="Times New Roman" w:eastAsia="Times New Roman" w:hAnsi="Times New Roman" w:cs="Times New Roman"/>
-          <w:sz w:val="24"/>
-          <w:szCs w:val="24"/>
-        </w:rPr>
-        <w:t xml:space="preserve"> Деталі по виконанню і тестуванню програми </w:t>
+          <w:lang w:val="en-US"/>
+        </w:rPr>
+      </w:pPr>
+      <w:r>
+        <w:rPr>
+          <w:rFonts w:ascii="Times New Roman" w:eastAsia="Times New Roman" w:hAnsi="Times New Roman" w:cs="Times New Roman"/>
+          <w:color w:val="FFFFFF" w:themeColor="background1"/>
+          <w:sz w:val="20"/>
+          <w:szCs w:val="20"/>
+          <w:lang w:val="en-US"/>
+        </w:rPr>
+        <w:t>enter m value: 5 2</w:t>
+      </w:r>
+    </w:p>
+    <w:p>
+      <w:pPr>
+        <w:pBdr>
+          <w:left w:val="nil"/>
+          <w:bottom w:val="nil"/>
+          <w:right w:val="nil"/>
+          <w:between w:val="nil"/>
+        </w:pBdr>
+        <w:shd w:val="clear" w:color="auto" w:fill="2B2B2B"/>
+        <w:tabs>
+          <w:tab w:val="left" w:pos="916"/>
+          <w:tab w:val="left" w:pos="1832"/>
+          <w:tab w:val="left" w:pos="2748"/>
+          <w:tab w:val="left" w:pos="3664"/>
+          <w:tab w:val="left" w:pos="4580"/>
+          <w:tab w:val="left" w:pos="5496"/>
+          <w:tab w:val="left" w:pos="6412"/>
+          <w:tab w:val="left" w:pos="7328"/>
+          <w:tab w:val="left" w:pos="8244"/>
+          <w:tab w:val="left" w:pos="9160"/>
+          <w:tab w:val="left" w:pos="10076"/>
+          <w:tab w:val="left" w:pos="10992"/>
+          <w:tab w:val="left" w:pos="11908"/>
+          <w:tab w:val="left" w:pos="12824"/>
+          <w:tab w:val="left" w:pos="13740"/>
+          <w:tab w:val="left" w:pos="14656"/>
+        </w:tabs>
+        <w:spacing w:after="0" w:line="240" w:lineRule="auto"/>
+        <w:rPr>
+          <w:rFonts w:ascii="Times New Roman" w:eastAsia="Times New Roman" w:hAnsi="Times New Roman" w:cs="Times New Roman"/>
+          <w:color w:val="FFFFFF" w:themeColor="background1"/>
+          <w:sz w:val="20"/>
+          <w:szCs w:val="20"/>
+          <w:lang w:val="en-US"/>
+        </w:rPr>
+      </w:pPr>
+      <w:r>
+        <w:rPr>
+          <w:rFonts w:ascii="Times New Roman" w:eastAsia="Times New Roman" w:hAnsi="Times New Roman" w:cs="Times New Roman"/>
+          <w:color w:val="FFFFFF" w:themeColor="background1"/>
+          <w:sz w:val="20"/>
+          <w:szCs w:val="20"/>
+          <w:lang w:val="en-US"/>
+        </w:rPr>
+        <w:t>enter n value: 1</w:t>
+      </w:r>
+    </w:p>
+    <w:p>
+      <w:pPr>
+        <w:pBdr>
+          <w:left w:val="nil"/>
+          <w:bottom w:val="nil"/>
+          <w:right w:val="nil"/>
+          <w:between w:val="nil"/>
+        </w:pBdr>
+        <w:shd w:val="clear" w:color="auto" w:fill="2B2B2B"/>
+        <w:tabs>
+          <w:tab w:val="left" w:pos="916"/>
+          <w:tab w:val="left" w:pos="1832"/>
+          <w:tab w:val="left" w:pos="2748"/>
+          <w:tab w:val="left" w:pos="3664"/>
+          <w:tab w:val="left" w:pos="4580"/>
+          <w:tab w:val="left" w:pos="5496"/>
+          <w:tab w:val="left" w:pos="6412"/>
+          <w:tab w:val="left" w:pos="7328"/>
+          <w:tab w:val="left" w:pos="8244"/>
+          <w:tab w:val="left" w:pos="9160"/>
+          <w:tab w:val="left" w:pos="10076"/>
+          <w:tab w:val="left" w:pos="10992"/>
+          <w:tab w:val="left" w:pos="11908"/>
+          <w:tab w:val="left" w:pos="12824"/>
+          <w:tab w:val="left" w:pos="13740"/>
+          <w:tab w:val="left" w:pos="14656"/>
+        </w:tabs>
+        <w:spacing w:after="0" w:line="240" w:lineRule="auto"/>
+        <w:rPr>
+          <w:rFonts w:ascii="Times New Roman" w:eastAsia="Times New Roman" w:hAnsi="Times New Roman" w:cs="Times New Roman"/>
+          <w:color w:val="FFFFFF" w:themeColor="background1"/>
+          <w:sz w:val="20"/>
+          <w:szCs w:val="20"/>
+          <w:lang w:val="en-US"/>
+        </w:rPr>
+      </w:pPr>
+      <w:r>
+        <w:rPr>
+          <w:rFonts w:ascii="Times New Roman" w:eastAsia="Times New Roman" w:hAnsi="Times New Roman" w:cs="Times New Roman"/>
+          <w:color w:val="FFFFFF" w:themeColor="background1"/>
+          <w:sz w:val="20"/>
+          <w:szCs w:val="20"/>
+          <w:lang w:val="en-US"/>
+        </w:rPr>
+        <w:t>------</w:t>
+      </w:r>
+    </w:p>
+    <w:p>
+      <w:pPr>
+        <w:pBdr>
+          <w:left w:val="nil"/>
+          <w:bottom w:val="nil"/>
+          <w:right w:val="nil"/>
+          <w:between w:val="nil"/>
+        </w:pBdr>
+        <w:shd w:val="clear" w:color="auto" w:fill="2B2B2B"/>
+        <w:tabs>
+          <w:tab w:val="left" w:pos="916"/>
+          <w:tab w:val="left" w:pos="1832"/>
+          <w:tab w:val="left" w:pos="2748"/>
+          <w:tab w:val="left" w:pos="3664"/>
+          <w:tab w:val="left" w:pos="4580"/>
+          <w:tab w:val="left" w:pos="5496"/>
+          <w:tab w:val="left" w:pos="6412"/>
+          <w:tab w:val="left" w:pos="7328"/>
+          <w:tab w:val="left" w:pos="8244"/>
+          <w:tab w:val="left" w:pos="9160"/>
+          <w:tab w:val="left" w:pos="10076"/>
+          <w:tab w:val="left" w:pos="10992"/>
+          <w:tab w:val="left" w:pos="11908"/>
+          <w:tab w:val="left" w:pos="12824"/>
+          <w:tab w:val="left" w:pos="13740"/>
+          <w:tab w:val="left" w:pos="14656"/>
+        </w:tabs>
+        <w:spacing w:after="0" w:line="240" w:lineRule="auto"/>
+        <w:rPr>
+          <w:rFonts w:ascii="Times New Roman" w:eastAsia="Times New Roman" w:hAnsi="Times New Roman" w:cs="Times New Roman"/>
+          <w:color w:val="FFFFFF" w:themeColor="background1"/>
+          <w:sz w:val="20"/>
+          <w:szCs w:val="20"/>
+          <w:lang w:val="en-US"/>
+        </w:rPr>
+      </w:pPr>
+      <w:r>
+        <w:rPr>
+          <w:rFonts w:ascii="Times New Roman" w:eastAsia="Times New Roman" w:hAnsi="Times New Roman" w:cs="Times New Roman"/>
+          <w:color w:val="FFFFFF" w:themeColor="background1"/>
+          <w:sz w:val="20"/>
+          <w:szCs w:val="20"/>
+          <w:lang w:val="en-US"/>
+        </w:rPr>
+        <w:t>0</w:t>
+      </w:r>
+    </w:p>
+    <w:p>
+      <w:pPr>
+        <w:pBdr>
+          <w:left w:val="nil"/>
+          <w:bottom w:val="nil"/>
+          <w:right w:val="nil"/>
+          <w:between w:val="nil"/>
+        </w:pBdr>
+        <w:shd w:val="clear" w:color="auto" w:fill="2B2B2B"/>
+        <w:tabs>
+          <w:tab w:val="left" w:pos="916"/>
+          <w:tab w:val="left" w:pos="1832"/>
+          <w:tab w:val="left" w:pos="2748"/>
+          <w:tab w:val="left" w:pos="3664"/>
+          <w:tab w:val="left" w:pos="4580"/>
+          <w:tab w:val="left" w:pos="5496"/>
+          <w:tab w:val="left" w:pos="6412"/>
+          <w:tab w:val="left" w:pos="7328"/>
+          <w:tab w:val="left" w:pos="8244"/>
+          <w:tab w:val="left" w:pos="9160"/>
+          <w:tab w:val="left" w:pos="10076"/>
+          <w:tab w:val="left" w:pos="10992"/>
+          <w:tab w:val="left" w:pos="11908"/>
+          <w:tab w:val="left" w:pos="12824"/>
+          <w:tab w:val="left" w:pos="13740"/>
+          <w:tab w:val="left" w:pos="14656"/>
+        </w:tabs>
+        <w:spacing w:after="0" w:line="240" w:lineRule="auto"/>
+        <w:rPr>
+          <w:rFonts w:ascii="Times New Roman" w:eastAsia="Times New Roman" w:hAnsi="Times New Roman" w:cs="Times New Roman"/>
+          <w:color w:val="FFFFFF" w:themeColor="background1"/>
+          <w:sz w:val="20"/>
+          <w:szCs w:val="20"/>
+          <w:lang w:val="en-US"/>
+        </w:rPr>
+      </w:pPr>
+      <w:r>
+        <w:rPr>
+          <w:rFonts w:ascii="Times New Roman" w:eastAsia="Times New Roman" w:hAnsi="Times New Roman" w:cs="Times New Roman"/>
+          <w:color w:val="FFFFFF" w:themeColor="background1"/>
+          <w:sz w:val="20"/>
+          <w:szCs w:val="20"/>
+          <w:lang w:val="en-US"/>
+        </w:rPr>
+        <w:t>------</w:t>
+      </w:r>
+    </w:p>
+    <w:p>
+      <w:pPr>
+        <w:pBdr>
+          <w:left w:val="nil"/>
+          <w:bottom w:val="nil"/>
+          <w:right w:val="nil"/>
+          <w:between w:val="nil"/>
+        </w:pBdr>
+        <w:shd w:val="clear" w:color="auto" w:fill="2B2B2B"/>
+        <w:tabs>
+          <w:tab w:val="left" w:pos="916"/>
+          <w:tab w:val="left" w:pos="1832"/>
+          <w:tab w:val="left" w:pos="2748"/>
+          <w:tab w:val="left" w:pos="3664"/>
+          <w:tab w:val="left" w:pos="4580"/>
+          <w:tab w:val="left" w:pos="5496"/>
+          <w:tab w:val="left" w:pos="6412"/>
+          <w:tab w:val="left" w:pos="7328"/>
+          <w:tab w:val="left" w:pos="8244"/>
+          <w:tab w:val="left" w:pos="9160"/>
+          <w:tab w:val="left" w:pos="10076"/>
+          <w:tab w:val="left" w:pos="10992"/>
+          <w:tab w:val="left" w:pos="11908"/>
+          <w:tab w:val="left" w:pos="12824"/>
+          <w:tab w:val="left" w:pos="13740"/>
+          <w:tab w:val="left" w:pos="14656"/>
+        </w:tabs>
+        <w:spacing w:after="0" w:line="240" w:lineRule="auto"/>
+        <w:rPr>
+          <w:rFonts w:ascii="Times New Roman" w:eastAsia="Times New Roman" w:hAnsi="Times New Roman" w:cs="Times New Roman"/>
+          <w:color w:val="FFFFFF" w:themeColor="background1"/>
+          <w:sz w:val="20"/>
+          <w:szCs w:val="20"/>
+          <w:lang w:val="en-US"/>
+        </w:rPr>
+      </w:pPr>
+      <w:r>
+        <w:rPr>
+          <w:rFonts w:ascii="Times New Roman" w:eastAsia="Times New Roman" w:hAnsi="Times New Roman" w:cs="Times New Roman"/>
+          <w:color w:val="FFFFFF" w:themeColor="background1"/>
+          <w:sz w:val="20"/>
+          <w:szCs w:val="20"/>
+          <w:lang w:val="en-US"/>
+        </w:rPr>
+        <w:t>0</w:t>
+      </w:r>
+    </w:p>
+    <w:p>
+      <w:pPr>
+        <w:pBdr>
+          <w:left w:val="nil"/>
+          <w:bottom w:val="single" w:sz="6" w:space="1" w:color="auto"/>
+          <w:right w:val="nil"/>
+          <w:between w:val="nil"/>
+        </w:pBdr>
+        <w:shd w:val="clear" w:color="auto" w:fill="2B2B2B"/>
+        <w:tabs>
+          <w:tab w:val="left" w:pos="916"/>
+          <w:tab w:val="left" w:pos="1832"/>
+          <w:tab w:val="left" w:pos="2748"/>
+          <w:tab w:val="left" w:pos="3664"/>
+          <w:tab w:val="left" w:pos="4580"/>
+          <w:tab w:val="left" w:pos="5496"/>
+          <w:tab w:val="left" w:pos="6412"/>
+          <w:tab w:val="left" w:pos="7328"/>
+          <w:tab w:val="left" w:pos="8244"/>
+          <w:tab w:val="left" w:pos="9160"/>
+          <w:tab w:val="left" w:pos="10076"/>
+          <w:tab w:val="left" w:pos="10992"/>
+          <w:tab w:val="left" w:pos="11908"/>
+          <w:tab w:val="left" w:pos="12824"/>
+          <w:tab w:val="left" w:pos="13740"/>
+          <w:tab w:val="left" w:pos="14656"/>
+        </w:tabs>
+        <w:spacing w:after="0" w:line="240" w:lineRule="auto"/>
+        <w:rPr>
+          <w:rFonts w:ascii="Times New Roman" w:eastAsia="Times New Roman" w:hAnsi="Times New Roman" w:cs="Times New Roman"/>
+          <w:color w:val="FFFFFF" w:themeColor="background1"/>
+          <w:sz w:val="20"/>
+          <w:szCs w:val="20"/>
+          <w:lang w:val="en-US"/>
+        </w:rPr>
+      </w:pPr>
+    </w:p>
+    <w:p>
+      <w:pPr>
+        <w:pBdr>
+          <w:left w:val="nil"/>
+          <w:bottom w:val="nil"/>
+          <w:right w:val="nil"/>
+          <w:between w:val="nil"/>
+        </w:pBdr>
+        <w:shd w:val="clear" w:color="auto" w:fill="2B2B2B"/>
+        <w:tabs>
+          <w:tab w:val="left" w:pos="916"/>
+          <w:tab w:val="left" w:pos="1832"/>
+          <w:tab w:val="left" w:pos="2748"/>
+          <w:tab w:val="left" w:pos="3664"/>
+          <w:tab w:val="left" w:pos="4580"/>
+          <w:tab w:val="left" w:pos="5496"/>
+          <w:tab w:val="left" w:pos="6412"/>
+          <w:tab w:val="left" w:pos="7328"/>
+          <w:tab w:val="left" w:pos="8244"/>
+          <w:tab w:val="left" w:pos="9160"/>
+          <w:tab w:val="left" w:pos="10076"/>
+          <w:tab w:val="left" w:pos="10992"/>
+          <w:tab w:val="left" w:pos="11908"/>
+          <w:tab w:val="left" w:pos="12824"/>
+          <w:tab w:val="left" w:pos="13740"/>
+          <w:tab w:val="left" w:pos="14656"/>
+        </w:tabs>
+        <w:spacing w:after="0" w:line="240" w:lineRule="auto"/>
+        <w:rPr>
+          <w:rFonts w:ascii="Times New Roman" w:eastAsia="Times New Roman" w:hAnsi="Times New Roman" w:cs="Times New Roman"/>
+          <w:color w:val="FFFFFF" w:themeColor="background1"/>
+          <w:sz w:val="20"/>
+          <w:szCs w:val="20"/>
+          <w:lang w:val="en-US"/>
+        </w:rPr>
+      </w:pPr>
+      <w:r>
+        <w:rPr>
+          <w:rFonts w:ascii="Times New Roman" w:eastAsia="Times New Roman" w:hAnsi="Times New Roman" w:cs="Times New Roman"/>
+          <w:color w:val="FFFFFF" w:themeColor="background1"/>
+          <w:sz w:val="20"/>
+          <w:szCs w:val="20"/>
+          <w:lang w:val="en-US"/>
+        </w:rPr>
+        <w:t>enter m value: 7 1</w:t>
+      </w:r>
+    </w:p>
+    <w:p>
+      <w:pPr>
+        <w:pBdr>
+          <w:left w:val="nil"/>
+          <w:bottom w:val="nil"/>
+          <w:right w:val="nil"/>
+          <w:between w:val="nil"/>
+        </w:pBdr>
+        <w:shd w:val="clear" w:color="auto" w:fill="2B2B2B"/>
+        <w:tabs>
+          <w:tab w:val="left" w:pos="916"/>
+          <w:tab w:val="left" w:pos="1832"/>
+          <w:tab w:val="left" w:pos="2748"/>
+          <w:tab w:val="left" w:pos="3664"/>
+          <w:tab w:val="left" w:pos="4580"/>
+          <w:tab w:val="left" w:pos="5496"/>
+          <w:tab w:val="left" w:pos="6412"/>
+          <w:tab w:val="left" w:pos="7328"/>
+          <w:tab w:val="left" w:pos="8244"/>
+          <w:tab w:val="left" w:pos="9160"/>
+          <w:tab w:val="left" w:pos="10076"/>
+          <w:tab w:val="left" w:pos="10992"/>
+          <w:tab w:val="left" w:pos="11908"/>
+          <w:tab w:val="left" w:pos="12824"/>
+          <w:tab w:val="left" w:pos="13740"/>
+          <w:tab w:val="left" w:pos="14656"/>
+        </w:tabs>
+        <w:spacing w:after="0" w:line="240" w:lineRule="auto"/>
+        <w:rPr>
+          <w:rFonts w:ascii="Times New Roman" w:eastAsia="Times New Roman" w:hAnsi="Times New Roman" w:cs="Times New Roman"/>
+          <w:color w:val="FFFFFF" w:themeColor="background1"/>
+          <w:sz w:val="20"/>
+          <w:szCs w:val="20"/>
+          <w:lang w:val="en-US"/>
+        </w:rPr>
+      </w:pPr>
+      <w:r>
+        <w:rPr>
+          <w:rFonts w:ascii="Times New Roman" w:eastAsia="Times New Roman" w:hAnsi="Times New Roman" w:cs="Times New Roman"/>
+          <w:color w:val="FFFFFF" w:themeColor="background1"/>
+          <w:sz w:val="20"/>
+          <w:szCs w:val="20"/>
+          <w:lang w:val="en-US"/>
+        </w:rPr>
+        <w:t>enter n value: 4</w:t>
+      </w:r>
+    </w:p>
+    <w:p>
+      <w:pPr>
+        <w:pBdr>
+          <w:left w:val="nil"/>
+          <w:bottom w:val="nil"/>
+          <w:right w:val="nil"/>
+          <w:between w:val="nil"/>
+        </w:pBdr>
+        <w:shd w:val="clear" w:color="auto" w:fill="2B2B2B"/>
+        <w:tabs>
+          <w:tab w:val="left" w:pos="916"/>
+          <w:tab w:val="left" w:pos="1832"/>
+          <w:tab w:val="left" w:pos="2748"/>
+          <w:tab w:val="left" w:pos="3664"/>
+          <w:tab w:val="left" w:pos="4580"/>
+          <w:tab w:val="left" w:pos="5496"/>
+          <w:tab w:val="left" w:pos="6412"/>
+          <w:tab w:val="left" w:pos="7328"/>
+          <w:tab w:val="left" w:pos="8244"/>
+          <w:tab w:val="left" w:pos="9160"/>
+          <w:tab w:val="left" w:pos="10076"/>
+          <w:tab w:val="left" w:pos="10992"/>
+          <w:tab w:val="left" w:pos="11908"/>
+          <w:tab w:val="left" w:pos="12824"/>
+          <w:tab w:val="left" w:pos="13740"/>
+          <w:tab w:val="left" w:pos="14656"/>
+        </w:tabs>
+        <w:spacing w:after="0" w:line="240" w:lineRule="auto"/>
+        <w:rPr>
+          <w:rFonts w:ascii="Times New Roman" w:eastAsia="Times New Roman" w:hAnsi="Times New Roman" w:cs="Times New Roman"/>
+          <w:color w:val="FFFFFF" w:themeColor="background1"/>
+          <w:sz w:val="20"/>
+          <w:szCs w:val="20"/>
+          <w:lang w:val="ru-RU"/>
+        </w:rPr>
+      </w:pPr>
+      <w:r>
+        <w:rPr>
+          <w:rFonts w:ascii="Times New Roman" w:eastAsia="Times New Roman" w:hAnsi="Times New Roman" w:cs="Times New Roman"/>
+          <w:color w:val="FFFFFF" w:themeColor="background1"/>
+          <w:sz w:val="20"/>
+          <w:szCs w:val="20"/>
+          <w:lang w:val="ru-RU"/>
+        </w:rPr>
+        <w:t>------</w:t>
+      </w:r>
+    </w:p>
+    <w:p>
+      <w:pPr>
+        <w:pBdr>
+          <w:left w:val="nil"/>
+          <w:bottom w:val="nil"/>
+          <w:right w:val="nil"/>
+          <w:between w:val="nil"/>
+        </w:pBdr>
+        <w:shd w:val="clear" w:color="auto" w:fill="2B2B2B"/>
+        <w:tabs>
+          <w:tab w:val="left" w:pos="916"/>
+          <w:tab w:val="left" w:pos="1832"/>
+          <w:tab w:val="left" w:pos="2748"/>
+          <w:tab w:val="left" w:pos="3664"/>
+          <w:tab w:val="left" w:pos="4580"/>
+          <w:tab w:val="left" w:pos="5496"/>
+          <w:tab w:val="left" w:pos="6412"/>
+          <w:tab w:val="left" w:pos="7328"/>
+          <w:tab w:val="left" w:pos="8244"/>
+          <w:tab w:val="left" w:pos="9160"/>
+          <w:tab w:val="left" w:pos="10076"/>
+          <w:tab w:val="left" w:pos="10992"/>
+          <w:tab w:val="left" w:pos="11908"/>
+          <w:tab w:val="left" w:pos="12824"/>
+          <w:tab w:val="left" w:pos="13740"/>
+          <w:tab w:val="left" w:pos="14656"/>
+        </w:tabs>
+        <w:spacing w:after="0" w:line="240" w:lineRule="auto"/>
+        <w:rPr>
+          <w:rFonts w:ascii="Times New Roman" w:eastAsia="Times New Roman" w:hAnsi="Times New Roman" w:cs="Times New Roman"/>
+          <w:color w:val="FFFFFF" w:themeColor="background1"/>
+          <w:sz w:val="20"/>
+          <w:szCs w:val="20"/>
+          <w:lang w:val="ru-RU"/>
+        </w:rPr>
+      </w:pPr>
+      <w:r>
+        <w:rPr>
+          <w:rFonts w:ascii="Times New Roman" w:eastAsia="Times New Roman" w:hAnsi="Times New Roman" w:cs="Times New Roman"/>
+          <w:color w:val="FFFFFF" w:themeColor="background1"/>
+          <w:sz w:val="20"/>
+          <w:szCs w:val="20"/>
+          <w:lang w:val="ru-RU"/>
+        </w:rPr>
+        <w:t>0</w:t>
+      </w:r>
+    </w:p>
+    <w:p>
+      <w:pPr>
+        <w:pBdr>
+          <w:left w:val="nil"/>
+          <w:bottom w:val="nil"/>
+          <w:right w:val="nil"/>
+          <w:between w:val="nil"/>
+        </w:pBdr>
+        <w:shd w:val="clear" w:color="auto" w:fill="2B2B2B"/>
+        <w:tabs>
+          <w:tab w:val="left" w:pos="916"/>
+          <w:tab w:val="left" w:pos="1832"/>
+          <w:tab w:val="left" w:pos="2748"/>
+          <w:tab w:val="left" w:pos="3664"/>
+          <w:tab w:val="left" w:pos="4580"/>
+          <w:tab w:val="left" w:pos="5496"/>
+          <w:tab w:val="left" w:pos="6412"/>
+          <w:tab w:val="left" w:pos="7328"/>
+          <w:tab w:val="left" w:pos="8244"/>
+          <w:tab w:val="left" w:pos="9160"/>
+          <w:tab w:val="left" w:pos="10076"/>
+          <w:tab w:val="left" w:pos="10992"/>
+          <w:tab w:val="left" w:pos="11908"/>
+          <w:tab w:val="left" w:pos="12824"/>
+          <w:tab w:val="left" w:pos="13740"/>
+          <w:tab w:val="left" w:pos="14656"/>
+        </w:tabs>
+        <w:spacing w:after="0" w:line="240" w:lineRule="auto"/>
+        <w:rPr>
+          <w:rFonts w:ascii="Times New Roman" w:eastAsia="Times New Roman" w:hAnsi="Times New Roman" w:cs="Times New Roman"/>
+          <w:color w:val="FFFFFF" w:themeColor="background1"/>
+          <w:sz w:val="20"/>
+          <w:szCs w:val="20"/>
+          <w:lang w:val="ru-RU"/>
+        </w:rPr>
+      </w:pPr>
+      <w:r>
+        <w:rPr>
+          <w:rFonts w:ascii="Times New Roman" w:eastAsia="Times New Roman" w:hAnsi="Times New Roman" w:cs="Times New Roman"/>
+          <w:color w:val="FFFFFF" w:themeColor="background1"/>
+          <w:sz w:val="20"/>
+          <w:szCs w:val="20"/>
+          <w:lang w:val="ru-RU"/>
+        </w:rPr>
+        <w:t>------</w:t>
+      </w:r>
+    </w:p>
+    <w:p>
+      <w:pPr>
+        <w:pBdr>
+          <w:left w:val="nil"/>
+          <w:bottom w:val="nil"/>
+          <w:right w:val="nil"/>
+          <w:between w:val="nil"/>
+        </w:pBdr>
+        <w:shd w:val="clear" w:color="auto" w:fill="2B2B2B"/>
+        <w:tabs>
+          <w:tab w:val="left" w:pos="916"/>
+          <w:tab w:val="left" w:pos="1832"/>
+          <w:tab w:val="left" w:pos="2748"/>
+          <w:tab w:val="left" w:pos="3664"/>
+          <w:tab w:val="left" w:pos="4580"/>
+          <w:tab w:val="left" w:pos="5496"/>
+          <w:tab w:val="left" w:pos="6412"/>
+          <w:tab w:val="left" w:pos="7328"/>
+          <w:tab w:val="left" w:pos="8244"/>
+          <w:tab w:val="left" w:pos="9160"/>
+          <w:tab w:val="left" w:pos="10076"/>
+          <w:tab w:val="left" w:pos="10992"/>
+          <w:tab w:val="left" w:pos="11908"/>
+          <w:tab w:val="left" w:pos="12824"/>
+          <w:tab w:val="left" w:pos="13740"/>
+          <w:tab w:val="left" w:pos="14656"/>
+        </w:tabs>
+        <w:spacing w:after="0" w:line="240" w:lineRule="auto"/>
+        <w:rPr>
+          <w:rFonts w:ascii="Times New Roman" w:eastAsia="Times New Roman" w:hAnsi="Times New Roman" w:cs="Times New Roman"/>
+          <w:color w:val="FFFFFF" w:themeColor="background1"/>
+          <w:sz w:val="20"/>
+          <w:szCs w:val="20"/>
+          <w:lang w:val="ru-RU"/>
+        </w:rPr>
+      </w:pPr>
+      <w:r>
+        <w:rPr>
+          <w:rFonts w:ascii="Times New Roman" w:eastAsia="Times New Roman" w:hAnsi="Times New Roman" w:cs="Times New Roman"/>
+          <w:color w:val="FFFFFF" w:themeColor="background1"/>
+          <w:sz w:val="20"/>
+          <w:szCs w:val="20"/>
+          <w:lang w:val="ru-RU"/>
+        </w:rPr>
+        <w:t>0</w:t>
+      </w:r>
+    </w:p>
+    <w:p>
+      <w:pPr>
+        <w:pBdr>
+          <w:left w:val="nil"/>
+          <w:bottom w:val="nil"/>
+          <w:right w:val="nil"/>
+          <w:between w:val="nil"/>
+        </w:pBdr>
+        <w:shd w:val="clear" w:color="auto" w:fill="2B2B2B"/>
+        <w:tabs>
+          <w:tab w:val="left" w:pos="916"/>
+          <w:tab w:val="left" w:pos="1832"/>
+          <w:tab w:val="left" w:pos="2748"/>
+          <w:tab w:val="left" w:pos="3664"/>
+          <w:tab w:val="left" w:pos="4580"/>
+          <w:tab w:val="left" w:pos="5496"/>
+          <w:tab w:val="left" w:pos="6412"/>
+          <w:tab w:val="left" w:pos="7328"/>
+          <w:tab w:val="left" w:pos="8244"/>
+          <w:tab w:val="left" w:pos="9160"/>
+          <w:tab w:val="left" w:pos="10076"/>
+          <w:tab w:val="left" w:pos="10992"/>
+          <w:tab w:val="left" w:pos="11908"/>
+          <w:tab w:val="left" w:pos="12824"/>
+          <w:tab w:val="left" w:pos="13740"/>
+          <w:tab w:val="left" w:pos="14656"/>
+        </w:tabs>
+        <w:spacing w:after="0" w:line="240" w:lineRule="auto"/>
+        <w:rPr>
+          <w:rFonts w:ascii="Times New Roman" w:eastAsia="Times New Roman" w:hAnsi="Times New Roman" w:cs="Times New Roman"/>
+          <w:color w:val="FFFFFF" w:themeColor="background1"/>
+          <w:sz w:val="20"/>
+          <w:szCs w:val="20"/>
+          <w:lang w:val="ru-RU"/>
+        </w:rPr>
+      </w:pPr>
+      <w:r>
+        <w:rPr>
+          <w:rFonts w:ascii="Times New Roman" w:eastAsia="Times New Roman" w:hAnsi="Times New Roman" w:cs="Times New Roman"/>
+          <w:color w:val="FFFFFF" w:themeColor="background1"/>
+          <w:sz w:val="20"/>
+          <w:szCs w:val="20"/>
+          <w:lang w:val="en-US"/>
+        </w:rPr>
+        <w:t>PS</w:t>
+      </w:r>
+      <w:r>
+        <w:rPr>
+          <w:rFonts w:ascii="Times New Roman" w:eastAsia="Times New Roman" w:hAnsi="Times New Roman" w:cs="Times New Roman"/>
+          <w:color w:val="FFFFFF" w:themeColor="background1"/>
+          <w:sz w:val="20"/>
+          <w:szCs w:val="20"/>
+          <w:lang w:val="ru-RU"/>
+        </w:rPr>
+        <w:t xml:space="preserve"> </w:t>
+      </w:r>
+      <w:r>
+        <w:rPr>
+          <w:rFonts w:ascii="Times New Roman" w:eastAsia="Times New Roman" w:hAnsi="Times New Roman" w:cs="Times New Roman"/>
+          <w:color w:val="FFFFFF" w:themeColor="background1"/>
+          <w:sz w:val="20"/>
+          <w:szCs w:val="20"/>
+          <w:lang w:val="en-US"/>
+        </w:rPr>
+        <w:t>C</w:t>
+      </w:r>
+      <w:r>
+        <w:rPr>
+          <w:rFonts w:ascii="Times New Roman" w:eastAsia="Times New Roman" w:hAnsi="Times New Roman" w:cs="Times New Roman"/>
+          <w:color w:val="FFFFFF" w:themeColor="background1"/>
+          <w:sz w:val="20"/>
+          <w:szCs w:val="20"/>
+          <w:lang w:val="ru-RU"/>
+        </w:rPr>
+        <w:t>:\</w:t>
+      </w:r>
+      <w:r>
+        <w:rPr>
+          <w:rFonts w:ascii="Times New Roman" w:eastAsia="Times New Roman" w:hAnsi="Times New Roman" w:cs="Times New Roman"/>
+          <w:color w:val="FFFFFF" w:themeColor="background1"/>
+          <w:sz w:val="20"/>
+          <w:szCs w:val="20"/>
+          <w:lang w:val="en-US"/>
+        </w:rPr>
+        <w:t>Codin</w:t>
       </w:r>
     </w:p>
     <w:p>
@@ -30636,7 +31278,7 @@
         <w:spacing w:after="0" w:line="240" w:lineRule="auto"/>
         <w:rPr>
           <w:rFonts w:ascii="Times New Roman" w:eastAsia="Times New Roman" w:hAnsi="Times New Roman" w:cs="Times New Roman"/>
-          <w:color w:val="FFFFFF" w:themeColor="background1"/>
+          <w:color w:val="000000"/>
           <w:sz w:val="20"/>
           <w:szCs w:val="20"/>
         </w:rPr>
@@ -30644,33 +31286,110 @@
     </w:p>
     <w:p>
       <w:pPr>
-        <w:pBdr>
-          <w:top w:val="nil"/>
-          <w:left w:val="nil"/>
-          <w:bottom w:val="nil"/>
-          <w:right w:val="nil"/>
-          <w:between w:val="nil"/>
-        </w:pBdr>
-        <w:shd w:val="clear" w:color="auto" w:fill="2B2B2B"/>
-        <w:tabs>
-          <w:tab w:val="left" w:pos="916"/>
-        </w:tabs>
-        <w:spacing w:after="0" w:line="240" w:lineRule="auto"/>
-        <w:rPr>
-          <w:rFonts w:ascii="Times New Roman" w:eastAsia="Times New Roman" w:hAnsi="Times New Roman" w:cs="Times New Roman"/>
-          <w:color w:val="FFFFFF" w:themeColor="background1"/>
-          <w:sz w:val="20"/>
-          <w:szCs w:val="20"/>
-        </w:rPr>
-      </w:pPr>
-      <w:r>
-        <w:rPr>
-          <w:rFonts w:ascii="Times New Roman" w:eastAsia="Times New Roman" w:hAnsi="Times New Roman" w:cs="Times New Roman"/>
-          <w:color w:val="FFFFFF" w:themeColor="background1"/>
-          <w:sz w:val="20"/>
-          <w:szCs w:val="20"/>
-        </w:rPr>
-        <w:t>6633</w:t>
+        <w:rPr>
+          <w:rFonts w:ascii="Times New Roman" w:eastAsia="Times New Roman" w:hAnsi="Times New Roman" w:cs="Times New Roman"/>
+          <w:sz w:val="24"/>
+          <w:szCs w:val="24"/>
+        </w:rPr>
+      </w:pPr>
+      <w:r>
+        <w:rPr>
+          <w:rFonts w:ascii="Times New Roman" w:eastAsia="Times New Roman" w:hAnsi="Times New Roman" w:cs="Times New Roman"/>
+          <w:sz w:val="24"/>
+          <w:szCs w:val="24"/>
+        </w:rPr>
+        <w:t>Підпис та №</w:t>
+      </w:r>
+      <w:r>
+        <w:rPr>
+          <w:rFonts w:ascii="Times New Roman" w:eastAsia="Times New Roman" w:hAnsi="Times New Roman" w:cs="Times New Roman"/>
+          <w:sz w:val="24"/>
+          <w:szCs w:val="24"/>
+        </w:rPr>
+        <w:t>2</w:t>
+      </w:r>
+      <w:r>
+        <w:rPr>
+          <w:rFonts w:ascii="Times New Roman" w:eastAsia="Times New Roman" w:hAnsi="Times New Roman" w:cs="Times New Roman"/>
+          <w:sz w:val="24"/>
+          <w:szCs w:val="24"/>
+        </w:rPr>
+        <w:t xml:space="preserve"> до блоку з виконанням та тестуванням програми</w:t>
+      </w:r>
+    </w:p>
+    <w:p>
+      <w:pPr>
+        <w:rPr>
+          <w:rFonts w:ascii="Times New Roman" w:eastAsia="Times New Roman" w:hAnsi="Times New Roman" w:cs="Times New Roman"/>
+          <w:sz w:val="24"/>
+          <w:szCs w:val="24"/>
+        </w:rPr>
+      </w:pPr>
+      <w:r>
+        <w:rPr>
+          <w:rFonts w:ascii="Times New Roman" w:eastAsia="Times New Roman" w:hAnsi="Times New Roman" w:cs="Times New Roman"/>
+          <w:sz w:val="24"/>
+          <w:szCs w:val="24"/>
+        </w:rPr>
+        <w:t>Час затрачений на виконання завдання</w:t>
+      </w:r>
+      <w:r>
+        <w:rPr>
+          <w:rFonts w:ascii="Times New Roman" w:eastAsia="Times New Roman" w:hAnsi="Times New Roman" w:cs="Times New Roman"/>
+          <w:sz w:val="24"/>
+          <w:szCs w:val="24"/>
+        </w:rPr>
+        <w:t xml:space="preserve"> </w:t>
+      </w:r>
+      <w:r>
+        <w:rPr>
+          <w:rFonts w:ascii="Times New Roman" w:eastAsia="Times New Roman" w:hAnsi="Times New Roman" w:cs="Times New Roman"/>
+          <w:sz w:val="24"/>
+          <w:szCs w:val="24"/>
+        </w:rPr>
+        <w:t>6 год</w:t>
+      </w:r>
+    </w:p>
+    <w:p>
+      <w:pPr>
+        <w:rPr>
+          <w:rFonts w:ascii="Times New Roman" w:eastAsia="Times New Roman" w:hAnsi="Times New Roman" w:cs="Times New Roman"/>
+          <w:sz w:val="24"/>
+          <w:szCs w:val="24"/>
+        </w:rPr>
+      </w:pPr>
+    </w:p>
+    <w:p>
+      <w:pPr>
+        <w:rPr>
+          <w:rFonts w:ascii="Times New Roman" w:eastAsia="Times New Roman" w:hAnsi="Times New Roman" w:cs="Times New Roman"/>
+          <w:sz w:val="24"/>
+          <w:szCs w:val="24"/>
+        </w:rPr>
+      </w:pPr>
+      <w:r>
+        <w:rPr>
+          <w:rFonts w:ascii="Times New Roman" w:eastAsia="Times New Roman" w:hAnsi="Times New Roman" w:cs="Times New Roman"/>
+          <w:sz w:val="24"/>
+          <w:szCs w:val="24"/>
+        </w:rPr>
+        <w:t>Завдання №</w:t>
+      </w:r>
+      <w:r>
+        <w:rPr>
+          <w:rFonts w:ascii="Times New Roman" w:eastAsia="Times New Roman" w:hAnsi="Times New Roman" w:cs="Times New Roman"/>
+          <w:sz w:val="24"/>
+          <w:szCs w:val="24"/>
+        </w:rPr>
+        <w:t>3</w:t>
+      </w:r>
+      <w:r>
+        <w:rPr>
+          <w:rFonts w:ascii="Times New Roman" w:eastAsia="Times New Roman" w:hAnsi="Times New Roman" w:cs="Times New Roman"/>
+          <w:sz w:val="24"/>
+          <w:szCs w:val="24"/>
+        </w:rPr>
+        <w:t xml:space="preserve"> Деталі по виконанню і тестуванню програми </w:t>
       </w:r>
     </w:p>
     <w:p>
@@ -30704,135 +31423,11 @@
         <w:spacing w:after="0" w:line="240" w:lineRule="auto"/>
         <w:rPr>
           <w:rFonts w:ascii="Times New Roman" w:eastAsia="Times New Roman" w:hAnsi="Times New Roman" w:cs="Times New Roman"/>
-          <w:color w:val="000000"/>
+          <w:color w:val="FFFFFF" w:themeColor="background1"/>
           <w:sz w:val="20"/>
           <w:szCs w:val="20"/>
         </w:rPr>
       </w:pPr>
-    </w:p>
-    <w:p>
-      <w:pPr>
-        <w:rPr>
-          <w:rFonts w:ascii="Times New Roman" w:eastAsia="Times New Roman" w:hAnsi="Times New Roman" w:cs="Times New Roman"/>
-          <w:sz w:val="24"/>
-          <w:szCs w:val="24"/>
-        </w:rPr>
-      </w:pPr>
-      <w:r>
-        <w:rPr>
-          <w:rFonts w:ascii="Times New Roman" w:eastAsia="Times New Roman" w:hAnsi="Times New Roman" w:cs="Times New Roman"/>
-          <w:sz w:val="24"/>
-          <w:szCs w:val="24"/>
-        </w:rPr>
-        <w:t>Підпис та №</w:t>
-      </w:r>
-      <w:r>
-        <w:rPr>
-          <w:rFonts w:ascii="Times New Roman" w:eastAsia="Times New Roman" w:hAnsi="Times New Roman" w:cs="Times New Roman"/>
-          <w:sz w:val="24"/>
-          <w:szCs w:val="24"/>
-        </w:rPr>
-        <w:t>3</w:t>
-      </w:r>
-      <w:r>
-        <w:rPr>
-          <w:rFonts w:ascii="Times New Roman" w:eastAsia="Times New Roman" w:hAnsi="Times New Roman" w:cs="Times New Roman"/>
-          <w:sz w:val="24"/>
-          <w:szCs w:val="24"/>
-        </w:rPr>
-        <w:t xml:space="preserve"> до блоку з виконанням та тестуванням програми</w:t>
-      </w:r>
-    </w:p>
-    <w:p>
-      <w:pPr>
-        <w:rPr>
-          <w:rFonts w:ascii="Times New Roman" w:eastAsia="Times New Roman" w:hAnsi="Times New Roman" w:cs="Times New Roman"/>
-          <w:sz w:val="24"/>
-          <w:szCs w:val="24"/>
-        </w:rPr>
-      </w:pPr>
-      <w:r>
-        <w:rPr>
-          <w:rFonts w:ascii="Times New Roman" w:eastAsia="Times New Roman" w:hAnsi="Times New Roman" w:cs="Times New Roman"/>
-          <w:sz w:val="24"/>
-          <w:szCs w:val="24"/>
-        </w:rPr>
-        <w:t>Час затрачений на виконання завдання</w:t>
-      </w:r>
-      <w:r>
-        <w:rPr>
-          <w:rFonts w:ascii="Times New Roman" w:eastAsia="Times New Roman" w:hAnsi="Times New Roman" w:cs="Times New Roman"/>
-          <w:sz w:val="24"/>
-          <w:szCs w:val="24"/>
-        </w:rPr>
-        <w:t xml:space="preserve"> </w:t>
-      </w:r>
-      <w:r>
-        <w:rPr>
-          <w:rFonts w:ascii="Times New Roman" w:eastAsia="Times New Roman" w:hAnsi="Times New Roman" w:cs="Times New Roman"/>
-          <w:sz w:val="24"/>
-          <w:szCs w:val="24"/>
-        </w:rPr>
-        <w:t>6</w:t>
-      </w:r>
-      <w:r>
-        <w:rPr>
-          <w:rFonts w:ascii="Times New Roman" w:eastAsia="Times New Roman" w:hAnsi="Times New Roman" w:cs="Times New Roman"/>
-          <w:sz w:val="24"/>
-          <w:szCs w:val="24"/>
-        </w:rPr>
-        <w:t xml:space="preserve"> </w:t>
-      </w:r>
-      <w:r>
-        <w:rPr>
-          <w:rFonts w:ascii="Times New Roman" w:eastAsia="Times New Roman" w:hAnsi="Times New Roman" w:cs="Times New Roman"/>
-          <w:sz w:val="24"/>
-          <w:szCs w:val="24"/>
-        </w:rPr>
-        <w:t>год</w:t>
-      </w:r>
-    </w:p>
-    <w:p>
-      <w:pPr>
-        <w:rPr>
-          <w:rFonts w:ascii="Times New Roman" w:eastAsia="Times New Roman" w:hAnsi="Times New Roman" w:cs="Times New Roman"/>
-          <w:sz w:val="24"/>
-          <w:szCs w:val="24"/>
-        </w:rPr>
-      </w:pPr>
-    </w:p>
-    <w:p>
-      <w:pPr>
-        <w:rPr>
-          <w:rFonts w:ascii="Times New Roman" w:eastAsia="Times New Roman" w:hAnsi="Times New Roman" w:cs="Times New Roman"/>
-          <w:sz w:val="24"/>
-          <w:szCs w:val="24"/>
-        </w:rPr>
-      </w:pPr>
-      <w:r>
-        <w:rPr>
-          <w:rFonts w:ascii="Times New Roman" w:eastAsia="Times New Roman" w:hAnsi="Times New Roman" w:cs="Times New Roman"/>
-          <w:sz w:val="24"/>
-          <w:szCs w:val="24"/>
-        </w:rPr>
-        <w:t>Завдання №</w:t>
-      </w:r>
-      <w:r>
-        <w:rPr>
-          <w:rFonts w:ascii="Times New Roman" w:eastAsia="Times New Roman" w:hAnsi="Times New Roman" w:cs="Times New Roman"/>
-          <w:sz w:val="24"/>
-          <w:szCs w:val="24"/>
-        </w:rPr>
-        <w:t>4</w:t>
-      </w:r>
-      <w:r>
-        <w:rPr>
-          <w:rFonts w:ascii="Times New Roman" w:eastAsia="Times New Roman" w:hAnsi="Times New Roman" w:cs="Times New Roman"/>
-          <w:sz w:val="24"/>
-          <w:szCs w:val="24"/>
-        </w:rPr>
-        <w:t xml:space="preserve"> Деталі по виконанню і тестуванню програми </w:t>
-      </w:r>
     </w:p>
     <w:p>
       <w:pPr>
@@ -30845,16 +31440,25 @@
         </w:pBdr>
         <w:shd w:val="clear" w:color="auto" w:fill="2B2B2B"/>
         <w:tabs>
-          <w:tab w:val="left" w:pos="3444"/>
+          <w:tab w:val="left" w:pos="916"/>
         </w:tabs>
         <w:spacing w:after="0" w:line="240" w:lineRule="auto"/>
         <w:rPr>
           <w:rFonts w:ascii="Times New Roman" w:eastAsia="Times New Roman" w:hAnsi="Times New Roman" w:cs="Times New Roman"/>
-          <w:color w:val="000000"/>
+          <w:color w:val="FFFFFF" w:themeColor="background1"/>
           <w:sz w:val="20"/>
           <w:szCs w:val="20"/>
         </w:rPr>
       </w:pPr>
+      <w:r>
+        <w:rPr>
+          <w:rFonts w:ascii="Times New Roman" w:eastAsia="Times New Roman" w:hAnsi="Times New Roman" w:cs="Times New Roman"/>
+          <w:color w:val="FFFFFF" w:themeColor="background1"/>
+          <w:sz w:val="20"/>
+          <w:szCs w:val="20"/>
+        </w:rPr>
+        <w:t>6633</w:t>
+      </w:r>
     </w:p>
     <w:p>
       <w:pPr>
@@ -30892,9 +31496,193 @@
           <w:szCs w:val="20"/>
         </w:rPr>
       </w:pPr>
-      <w:r>
-        <w:rPr>
-          <w:rFonts w:ascii="Times New Roman" w:eastAsia="Times New Roman" w:hAnsi="Times New Roman" w:cs="Times New Roman"/>
+    </w:p>
+    <w:p>
+      <w:pPr>
+        <w:rPr>
+          <w:rFonts w:ascii="Times New Roman" w:eastAsia="Times New Roman" w:hAnsi="Times New Roman" w:cs="Times New Roman"/>
+          <w:sz w:val="24"/>
+          <w:szCs w:val="24"/>
+        </w:rPr>
+      </w:pPr>
+      <w:r>
+        <w:rPr>
+          <w:rFonts w:ascii="Times New Roman" w:eastAsia="Times New Roman" w:hAnsi="Times New Roman" w:cs="Times New Roman"/>
+          <w:sz w:val="24"/>
+          <w:szCs w:val="24"/>
+        </w:rPr>
+        <w:t>Підпис та №</w:t>
+      </w:r>
+      <w:r>
+        <w:rPr>
+          <w:rFonts w:ascii="Times New Roman" w:eastAsia="Times New Roman" w:hAnsi="Times New Roman" w:cs="Times New Roman"/>
+          <w:sz w:val="24"/>
+          <w:szCs w:val="24"/>
+        </w:rPr>
+        <w:t>3</w:t>
+      </w:r>
+      <w:r>
+        <w:rPr>
+          <w:rFonts w:ascii="Times New Roman" w:eastAsia="Times New Roman" w:hAnsi="Times New Roman" w:cs="Times New Roman"/>
+          <w:sz w:val="24"/>
+          <w:szCs w:val="24"/>
+        </w:rPr>
+        <w:t xml:space="preserve"> до блоку з виконанням та тестуванням програми</w:t>
+      </w:r>
+    </w:p>
+    <w:p>
+      <w:pPr>
+        <w:rPr>
+          <w:rFonts w:ascii="Times New Roman" w:eastAsia="Times New Roman" w:hAnsi="Times New Roman" w:cs="Times New Roman"/>
+          <w:sz w:val="24"/>
+          <w:szCs w:val="24"/>
+        </w:rPr>
+      </w:pPr>
+      <w:r>
+        <w:rPr>
+          <w:rFonts w:ascii="Times New Roman" w:eastAsia="Times New Roman" w:hAnsi="Times New Roman" w:cs="Times New Roman"/>
+          <w:sz w:val="24"/>
+          <w:szCs w:val="24"/>
+        </w:rPr>
+        <w:t>Час затрачений на виконання завдання</w:t>
+      </w:r>
+      <w:r>
+        <w:rPr>
+          <w:rFonts w:ascii="Times New Roman" w:eastAsia="Times New Roman" w:hAnsi="Times New Roman" w:cs="Times New Roman"/>
+          <w:sz w:val="24"/>
+          <w:szCs w:val="24"/>
+        </w:rPr>
+        <w:t xml:space="preserve"> </w:t>
+      </w:r>
+      <w:r>
+        <w:rPr>
+          <w:rFonts w:ascii="Times New Roman" w:eastAsia="Times New Roman" w:hAnsi="Times New Roman" w:cs="Times New Roman"/>
+          <w:sz w:val="24"/>
+          <w:szCs w:val="24"/>
+        </w:rPr>
+        <w:t>6</w:t>
+      </w:r>
+      <w:r>
+        <w:rPr>
+          <w:rFonts w:ascii="Times New Roman" w:eastAsia="Times New Roman" w:hAnsi="Times New Roman" w:cs="Times New Roman"/>
+          <w:sz w:val="24"/>
+          <w:szCs w:val="24"/>
+        </w:rPr>
+        <w:t xml:space="preserve"> </w:t>
+      </w:r>
+      <w:r>
+        <w:rPr>
+          <w:rFonts w:ascii="Times New Roman" w:eastAsia="Times New Roman" w:hAnsi="Times New Roman" w:cs="Times New Roman"/>
+          <w:sz w:val="24"/>
+          <w:szCs w:val="24"/>
+        </w:rPr>
+        <w:t>год</w:t>
+      </w:r>
+    </w:p>
+    <w:p>
+      <w:pPr>
+        <w:rPr>
+          <w:rFonts w:ascii="Times New Roman" w:eastAsia="Times New Roman" w:hAnsi="Times New Roman" w:cs="Times New Roman"/>
+          <w:sz w:val="24"/>
+          <w:szCs w:val="24"/>
+        </w:rPr>
+      </w:pPr>
+    </w:p>
+    <w:p>
+      <w:pPr>
+        <w:rPr>
+          <w:rFonts w:ascii="Times New Roman" w:eastAsia="Times New Roman" w:hAnsi="Times New Roman" w:cs="Times New Roman"/>
+          <w:sz w:val="24"/>
+          <w:szCs w:val="24"/>
+        </w:rPr>
+      </w:pPr>
+      <w:r>
+        <w:rPr>
+          <w:rFonts w:ascii="Times New Roman" w:eastAsia="Times New Roman" w:hAnsi="Times New Roman" w:cs="Times New Roman"/>
+          <w:sz w:val="24"/>
+          <w:szCs w:val="24"/>
+        </w:rPr>
+        <w:t>Завдання №</w:t>
+      </w:r>
+      <w:r>
+        <w:rPr>
+          <w:rFonts w:ascii="Times New Roman" w:eastAsia="Times New Roman" w:hAnsi="Times New Roman" w:cs="Times New Roman"/>
+          <w:sz w:val="24"/>
+          <w:szCs w:val="24"/>
+        </w:rPr>
+        <w:t>4</w:t>
+      </w:r>
+      <w:r>
+        <w:rPr>
+          <w:rFonts w:ascii="Times New Roman" w:eastAsia="Times New Roman" w:hAnsi="Times New Roman" w:cs="Times New Roman"/>
+          <w:sz w:val="24"/>
+          <w:szCs w:val="24"/>
+        </w:rPr>
+        <w:t xml:space="preserve"> Деталі по виконанню і тестуванню програми </w:t>
+      </w:r>
+    </w:p>
+    <w:p>
+      <w:pPr>
+        <w:pBdr>
+          <w:top w:val="nil"/>
+          <w:left w:val="nil"/>
+          <w:bottom w:val="nil"/>
+          <w:right w:val="nil"/>
+          <w:between w:val="nil"/>
+        </w:pBdr>
+        <w:shd w:val="clear" w:color="auto" w:fill="2B2B2B"/>
+        <w:tabs>
+          <w:tab w:val="left" w:pos="3444"/>
+        </w:tabs>
+        <w:spacing w:after="0" w:line="240" w:lineRule="auto"/>
+        <w:rPr>
+          <w:rFonts w:ascii="Times New Roman" w:eastAsia="Times New Roman" w:hAnsi="Times New Roman" w:cs="Times New Roman"/>
+          <w:color w:val="000000"/>
+          <w:sz w:val="20"/>
+          <w:szCs w:val="20"/>
+        </w:rPr>
+      </w:pPr>
+    </w:p>
+    <w:p>
+      <w:pPr>
+        <w:pBdr>
+          <w:top w:val="nil"/>
+          <w:left w:val="nil"/>
+          <w:bottom w:val="nil"/>
+          <w:right w:val="nil"/>
+          <w:between w:val="nil"/>
+        </w:pBdr>
+        <w:shd w:val="clear" w:color="auto" w:fill="2B2B2B"/>
+        <w:tabs>
+          <w:tab w:val="left" w:pos="916"/>
+          <w:tab w:val="left" w:pos="1832"/>
+          <w:tab w:val="left" w:pos="2748"/>
+          <w:tab w:val="left" w:pos="3664"/>
+          <w:tab w:val="left" w:pos="4580"/>
+          <w:tab w:val="left" w:pos="5496"/>
+          <w:tab w:val="left" w:pos="6412"/>
+          <w:tab w:val="left" w:pos="7328"/>
+          <w:tab w:val="left" w:pos="8244"/>
+          <w:tab w:val="left" w:pos="9160"/>
+          <w:tab w:val="left" w:pos="10076"/>
+          <w:tab w:val="left" w:pos="10992"/>
+          <w:tab w:val="left" w:pos="11908"/>
+          <w:tab w:val="left" w:pos="12824"/>
+          <w:tab w:val="left" w:pos="13740"/>
+          <w:tab w:val="left" w:pos="14656"/>
+        </w:tabs>
+        <w:spacing w:after="0" w:line="240" w:lineRule="auto"/>
+        <w:rPr>
+          <w:rFonts w:ascii="Times New Roman" w:eastAsia="Times New Roman" w:hAnsi="Times New Roman" w:cs="Times New Roman"/>
+          <w:color w:val="000000"/>
+          <w:sz w:val="20"/>
+          <w:szCs w:val="20"/>
+        </w:rPr>
+      </w:pPr>
+      <w:r>
+        <w:rPr>
+          <w:rFonts w:ascii="Times New Roman" w:eastAsia="Times New Roman" w:hAnsi="Times New Roman" w:cs="Times New Roman"/>
+          <w:noProof/>
           <w:color w:val="000000"/>
           <w:sz w:val="20"/>
           <w:szCs w:val="20"/>
@@ -30938,6 +31726,7 @@
       <w:r>
         <w:rPr>
           <w:rFonts w:ascii="Times New Roman" w:eastAsia="Times New Roman" w:hAnsi="Times New Roman" w:cs="Times New Roman"/>
+          <w:noProof/>
           <w:color w:val="000000"/>
           <w:sz w:val="20"/>
           <w:szCs w:val="20"/>
@@ -30981,6 +31770,7 @@
       <w:r>
         <w:rPr>
           <w:rFonts w:ascii="Times New Roman" w:eastAsia="Times New Roman" w:hAnsi="Times New Roman" w:cs="Times New Roman"/>
+          <w:noProof/>
           <w:color w:val="000000"/>
           <w:sz w:val="20"/>
           <w:szCs w:val="20"/>
@@ -31264,11 +32054,11 @@
       <w:r>
         <w:rPr>
           <w:rFonts w:ascii="Times New Roman" w:eastAsia="Times New Roman" w:hAnsi="Times New Roman" w:cs="Times New Roman"/>
+          <w:noProof/>
           <w:color w:val="000000"/>
           <w:sz w:val="20"/>
           <w:szCs w:val="20"/>
         </w:rPr>
-        <w:lastRenderedPageBreak/>
         <w:drawing>
           <wp:inline distT="0" distB="0" distL="0" distR="0" wp14:anchorId="7B7B2160" wp14:editId="3DBC4D59">
             <wp:extent cx="1781424" cy="771633"/>
@@ -31308,6 +32098,7 @@
       <w:r>
         <w:rPr>
           <w:rFonts w:ascii="Times New Roman" w:eastAsia="Times New Roman" w:hAnsi="Times New Roman" w:cs="Times New Roman"/>
+          <w:noProof/>
           <w:color w:val="000000"/>
           <w:sz w:val="20"/>
           <w:szCs w:val="20"/>
@@ -31351,6 +32142,7 @@
       <w:r>
         <w:rPr>
           <w:rFonts w:ascii="Times New Roman" w:eastAsia="Times New Roman" w:hAnsi="Times New Roman" w:cs="Times New Roman"/>
+          <w:noProof/>
           <w:color w:val="000000"/>
           <w:sz w:val="20"/>
           <w:szCs w:val="20"/>
@@ -31568,6 +32360,7 @@
       <w:r>
         <w:rPr>
           <w:rFonts w:ascii="Times New Roman" w:eastAsia="Times New Roman" w:hAnsi="Times New Roman" w:cs="Times New Roman"/>
+          <w:noProof/>
           <w:color w:val="000000"/>
           <w:sz w:val="20"/>
           <w:szCs w:val="20"/>
@@ -31608,6 +32401,50 @@
           </wp:inline>
         </w:drawing>
       </w:r>
+      <w:r>
+        <w:rPr>
+          <w:rFonts w:ascii="Times New Roman" w:eastAsia="Times New Roman" w:hAnsi="Times New Roman" w:cs="Times New Roman"/>
+          <w:noProof/>
+          <w:color w:val="000000"/>
+          <w:sz w:val="20"/>
+          <w:szCs w:val="20"/>
+        </w:rPr>
+        <w:drawing>
+          <wp:inline distT="0" distB="0" distL="0" distR="0" wp14:anchorId="527BE0F3" wp14:editId="799A4249">
+            <wp:extent cx="4096703" cy="2331720"/>
+            <wp:effectExtent l="0" t="0" r="0" b="0"/>
+            <wp:docPr id="1432410953" name="Рисунок 1"/>
+            <wp:cNvGraphicFramePr>
+              <a:graphicFrameLocks xmlns:a="http://schemas.openxmlformats.org/drawingml/2006/main" noChangeAspect="1"/>
+            </wp:cNvGraphicFramePr>
+            <a:graphic xmlns:a="http://schemas.openxmlformats.org/drawingml/2006/main">
+              <a:graphicData uri="http://schemas.openxmlformats.org/drawingml/2006/picture">
+                <pic:pic xmlns:pic="http://schemas.openxmlformats.org/drawingml/2006/picture">
+                  <pic:nvPicPr>
+                    <pic:cNvPr id="1432410953" name=""/>
+                    <pic:cNvPicPr/>
+                  </pic:nvPicPr>
+                  <pic:blipFill>
+                    <a:blip r:embed="rId47"/>
+                    <a:stretch>
+                      <a:fillRect/>
+                    </a:stretch>
+                  </pic:blipFill>
+                  <pic:spPr>
+                    <a:xfrm>
+                      <a:off x="0" y="0"/>
+                      <a:ext cx="4105318" cy="2336623"/>
+                    </a:xfrm>
+                    <a:prstGeom prst="rect">
+                      <a:avLst/>
+                    </a:prstGeom>
+                  </pic:spPr>
+                </pic:pic>
+              </a:graphicData>
+            </a:graphic>
+          </wp:inline>
+        </w:drawing>
+      </w:r>
     </w:p>
     <w:p>
       <w:pPr>
@@ -31693,6 +32530,7 @@
           <w:sz w:val="24"/>
           <w:szCs w:val="24"/>
         </w:rPr>
+        <w:lastRenderedPageBreak/>
         <w:t>Час затрачений на виконання завдання</w:t>
       </w:r>
       <w:r>
@@ -31831,6 +32669,7 @@
       <w:r>
         <w:rPr>
           <w:rFonts w:ascii="Times New Roman" w:eastAsia="Times New Roman" w:hAnsi="Times New Roman" w:cs="Times New Roman"/>
+          <w:noProof/>
           <w:color w:val="000000"/>
           <w:sz w:val="20"/>
           <w:szCs w:val="20"/>
@@ -31851,7 +32690,7 @@
                     <pic:cNvPicPr/>
                   </pic:nvPicPr>
                   <pic:blipFill>
-                    <a:blip r:embed="rId47"/>
+                    <a:blip r:embed="rId48"/>
                     <a:stretch>
                       <a:fillRect/>
                     </a:stretch>
@@ -31860,6 +32699,50 @@
                     <a:xfrm>
                       <a:off x="0" y="0"/>
                       <a:ext cx="3353268" cy="619211"/>
+                    </a:xfrm>
+                    <a:prstGeom prst="rect">
+                      <a:avLst/>
+                    </a:prstGeom>
+                  </pic:spPr>
+                </pic:pic>
+              </a:graphicData>
+            </a:graphic>
+          </wp:inline>
+        </w:drawing>
+      </w:r>
+      <w:r>
+        <w:rPr>
+          <w:rFonts w:ascii="Times New Roman" w:eastAsia="Times New Roman" w:hAnsi="Times New Roman" w:cs="Times New Roman"/>
+          <w:noProof/>
+          <w:color w:val="000000"/>
+          <w:sz w:val="20"/>
+          <w:szCs w:val="20"/>
+        </w:rPr>
+        <w:drawing>
+          <wp:inline distT="0" distB="0" distL="0" distR="0" wp14:anchorId="2C86D4A7" wp14:editId="4B98D0F3">
+            <wp:extent cx="581106" cy="543001"/>
+            <wp:effectExtent l="0" t="0" r="9525" b="9525"/>
+            <wp:docPr id="712463054" name="Рисунок 1"/>
+            <wp:cNvGraphicFramePr>
+              <a:graphicFrameLocks xmlns:a="http://schemas.openxmlformats.org/drawingml/2006/main" noChangeAspect="1"/>
+            </wp:cNvGraphicFramePr>
+            <a:graphic xmlns:a="http://schemas.openxmlformats.org/drawingml/2006/main">
+              <a:graphicData uri="http://schemas.openxmlformats.org/drawingml/2006/picture">
+                <pic:pic xmlns:pic="http://schemas.openxmlformats.org/drawingml/2006/picture">
+                  <pic:nvPicPr>
+                    <pic:cNvPr id="712463054" name=""/>
+                    <pic:cNvPicPr/>
+                  </pic:nvPicPr>
+                  <pic:blipFill>
+                    <a:blip r:embed="rId49"/>
+                    <a:stretch>
+                      <a:fillRect/>
+                    </a:stretch>
+                  </pic:blipFill>
+                  <pic:spPr>
+                    <a:xfrm>
+                      <a:off x="0" y="0"/>
+                      <a:ext cx="581106" cy="543001"/>
                     </a:xfrm>
                     <a:prstGeom prst="rect">
                       <a:avLst/>
@@ -32053,7 +32936,6 @@
           <w:sz w:val="24"/>
           <w:szCs w:val="24"/>
         </w:rPr>
-        <w:lastRenderedPageBreak/>
         <w:t>Спостереження за лінійними та розгалуженими алгоритмами дало мені розуміння того, як ефективно структурувати програми для розв'язання різноманітних завдань. Використання умовних операторів дозволяє керувати потоком виконання програми, а константи та змінні стали основою для зберігання та маніпулювання даними.</w:t>
       </w:r>
     </w:p>
@@ -32092,8 +32974,8 @@
       </w:r>
     </w:p>
     <w:sectPr>
-      <w:footerReference w:type="default" r:id="rId48"/>
-      <w:footerReference w:type="first" r:id="rId49"/>
+      <w:footerReference w:type="default" r:id="rId50"/>
+      <w:footerReference w:type="first" r:id="rId51"/>
       <w:pgSz w:w="11906" w:h="16838"/>
       <w:pgMar w:top="1134" w:right="850" w:bottom="1134" w:left="1134" w:header="708" w:footer="708" w:gutter="0"/>
       <w:pgNumType w:start="1"/>
@@ -33448,6 +34330,18 @@
       <w:shd w:val="clear" w:color="auto" w:fill="E1DFDD"/>
     </w:rPr>
   </w:style>
+  <w:style w:type="character" w:styleId="af0">
+    <w:name w:val="FollowedHyperlink"/>
+    <w:basedOn w:val="a0"/>
+    <w:uiPriority w:val="99"/>
+    <w:semiHidden/>
+    <w:unhideWhenUsed/>
+    <w:rsid w:val="00FA2AD1"/>
+    <w:rPr>
+      <w:color w:val="800080" w:themeColor="followedHyperlink"/>
+      <w:u w:val="single"/>
+    </w:rPr>
+  </w:style>
 </w:styles>
 </file>
 

</xml_diff>